<commit_message>
enabled order form from the modal
</commit_message>
<xml_diff>
--- a/_site/stuff/To consider.docx
+++ b/_site/stuff/To consider.docx
@@ -192,7 +192,7 @@
         <w:rPr>
           <w:rFonts w:ascii="Calibri" w:hAnsi="Calibri"/>
         </w:rPr>
-        <w:t>Fix errors with inspect tool.</w:t>
+        <w:t>Fix errors with inspect tool</w:t>
       </w:r>
     </w:p>
     <w:p>
@@ -210,7 +210,7 @@
         <w:rPr>
           <w:rFonts w:ascii="Calibri" w:hAnsi="Calibri"/>
         </w:rPr>
-        <w:t xml:space="preserve">Different hosting service </w:t>
+        <w:t>Sitemap</w:t>
       </w:r>
     </w:p>
     <w:p>
@@ -228,7 +228,7 @@
         <w:rPr>
           <w:rFonts w:ascii="Calibri" w:hAnsi="Calibri"/>
         </w:rPr>
-        <w:t>Cookie policy?</w:t>
+        <w:t xml:space="preserve">Different hosting service </w:t>
       </w:r>
     </w:p>
     <w:p>
@@ -246,7 +246,7 @@
         <w:rPr>
           <w:rFonts w:ascii="Calibri" w:hAnsi="Calibri"/>
         </w:rPr>
-        <w:t>Linkedin? If so, add it to the footer.</w:t>
+        <w:t>Cookie policy?</w:t>
       </w:r>
     </w:p>
     <w:p>
@@ -257,6 +257,24 @@
           <w:numId w:val="1"/>
         </w:numPr>
         <w:rPr>
+          <w:rFonts w:ascii="Calibri" w:hAnsi="Calibri"/>
+        </w:rPr>
+      </w:pPr>
+      <w:r>
+        <w:rPr>
+          <w:rFonts w:ascii="Calibri" w:hAnsi="Calibri"/>
+        </w:rPr>
+        <w:t>Linkedin? If so, add it to the footer.</w:t>
+      </w:r>
+    </w:p>
+    <w:p>
+      <w:pPr>
+        <w:pStyle w:val="Standard"/>
+        <w:numPr>
+          <w:ilvl w:val="0"/>
+          <w:numId w:val="1"/>
+        </w:numPr>
+        <w:rPr>
           <w:rFonts w:ascii="Calibri" w:hAnsi="Calibri" w:cs="Calibri" w:asciiTheme="minorHAnsi" w:cstheme="minorHAnsi" w:hAnsiTheme="minorHAnsi"/>
         </w:rPr>
       </w:pPr>
@@ -264,7 +282,7 @@
         <w:rPr>
           <w:rFonts w:cs="Calibri" w:ascii="Calibri" w:hAnsi="Calibri" w:asciiTheme="minorHAnsi" w:cstheme="minorHAnsi" w:hAnsiTheme="minorHAnsi"/>
         </w:rPr>
-        <w:t>20% discount popoup</w:t>
+        <w:t>20% discount popup</w:t>
       </w:r>
     </w:p>
     <w:p>

</xml_diff>